<commit_message>
Correct one GDCC value. For exoOA-g2, per Gibb: The original value in the table (9.2 +/– 3.1) was actually the Ka value from the NMR experiment not the delta G value.  That value corresponds to the –5.5 kJ mol¬–1 now shown in table.
</commit_message>
<xml_diff>
--- a/host_guest/Analysis/ExperimentalMeasurements/SAMPL7_Gibb_data.docx
+++ b/host_guest/Analysis/ExperimentalMeasurements/SAMPL7_Gibb_data.docx
@@ -981,8 +981,8 @@
           <w:szCs w:val="22"/>
         </w:rPr>
         <w:drawing>
-          <wp:inline distT="0" distB="0" distL="0" distR="0" wp14:anchorId="7A577570" wp14:editId="6626CE91">
-            <wp:extent cx="5080000" cy="3383410"/>
+          <wp:inline distT="0" distB="0" distL="0" distR="0" wp14:anchorId="7A577570" wp14:editId="5CF66CA4">
+            <wp:extent cx="4394835" cy="2927073"/>
             <wp:effectExtent l="0" t="0" r="0" b="0"/>
             <wp:docPr id="2" name="Picture 2"/>
             <wp:cNvGraphicFramePr>
@@ -1004,7 +1004,7 @@
                   <pic:spPr>
                     <a:xfrm>
                       <a:off x="0" y="0"/>
-                      <a:ext cx="5105384" cy="3400317"/>
+                      <a:ext cx="4435419" cy="2954103"/>
                     </a:xfrm>
                     <a:prstGeom prst="rect">
                       <a:avLst/>
@@ -1174,6 +1174,19 @@
           <w:szCs w:val="22"/>
         </w:rPr>
       </w:pPr>
+    </w:p>
+    <w:p>
+      <w:pPr>
+        <w:adjustRightInd w:val="0"/>
+        <w:spacing w:line="360" w:lineRule="auto"/>
+        <w:contextualSpacing/>
+        <w:jc w:val="center"/>
+        <w:rPr>
+          <w:rFonts w:ascii="Arial" w:hAnsi="Arial" w:cs="Arial"/>
+          <w:sz w:val="22"/>
+          <w:szCs w:val="22"/>
+        </w:rPr>
+      </w:pPr>
       <w:r>
         <w:rPr>
           <w:rFonts w:ascii="Arial" w:hAnsi="Arial" w:cs="Arial"/>
@@ -1182,10 +1195,10 @@
           <w:szCs w:val="22"/>
         </w:rPr>
         <w:drawing>
-          <wp:inline distT="0" distB="0" distL="0" distR="0" wp14:anchorId="225EE6C6" wp14:editId="6E3B4ECA">
-            <wp:extent cx="5715000" cy="1587500"/>
-            <wp:effectExtent l="0" t="0" r="0" b="0"/>
-            <wp:docPr id="3" name="Picture 3" descr="A close up of a map&#10;&#10;Description automatically generated"/>
+          <wp:inline distT="0" distB="0" distL="0" distR="0" wp14:anchorId="7B72446B" wp14:editId="6C105D9A">
+            <wp:extent cx="4263390" cy="1815128"/>
+            <wp:effectExtent l="0" t="0" r="3810" b="1270"/>
+            <wp:docPr id="1" name="Picture 1"/>
             <wp:cNvGraphicFramePr>
               <a:graphicFrameLocks xmlns:a="http://schemas.openxmlformats.org/drawingml/2006/main" noChangeAspect="1"/>
             </wp:cNvGraphicFramePr>
@@ -1193,7 +1206,7 @@
               <a:graphicData uri="http://schemas.openxmlformats.org/drawingml/2006/picture">
                 <pic:pic xmlns:pic="http://schemas.openxmlformats.org/drawingml/2006/picture">
                   <pic:nvPicPr>
-                    <pic:cNvPr id="3" name="SAMPL7_host_guest_GDCC_and_guests_at_master_·_samplchallenges_SAMPL7.png"/>
+                    <pic:cNvPr id="1" name=""/>
                     <pic:cNvPicPr/>
                   </pic:nvPicPr>
                   <pic:blipFill>
@@ -1205,7 +1218,7 @@
                   <pic:spPr>
                     <a:xfrm>
                       <a:off x="0" y="0"/>
-                      <a:ext cx="5715000" cy="1587500"/>
+                      <a:ext cx="4295964" cy="1828996"/>
                     </a:xfrm>
                     <a:prstGeom prst="rect">
                       <a:avLst/>
@@ -1226,19 +1239,6 @@
         <w:jc w:val="center"/>
         <w:rPr>
           <w:rFonts w:ascii="Arial" w:hAnsi="Arial" w:cs="Arial"/>
-          <w:sz w:val="22"/>
-          <w:szCs w:val="22"/>
-        </w:rPr>
-      </w:pPr>
-    </w:p>
-    <w:p>
-      <w:pPr>
-        <w:adjustRightInd w:val="0"/>
-        <w:spacing w:line="360" w:lineRule="auto"/>
-        <w:contextualSpacing/>
-        <w:jc w:val="center"/>
-        <w:rPr>
-          <w:rFonts w:ascii="Arial" w:hAnsi="Arial" w:cs="Arial"/>
           <w:sz w:val="18"/>
           <w:szCs w:val="18"/>
         </w:rPr>
@@ -1277,7 +1277,15 @@
           <w:sz w:val="18"/>
           <w:szCs w:val="18"/>
         </w:rPr>
-        <w:t>G</w:t>
+        <w:t>G4</w:t>
+      </w:r>
+      <w:r>
+        <w:rPr>
+          <w:rFonts w:ascii="Arial" w:hAnsi="Arial" w:cs="Arial"/>
+          <w:sz w:val="18"/>
+          <w:szCs w:val="18"/>
+        </w:rPr>
+        <w:t>-</w:t>
       </w:r>
       <w:r>
         <w:rPr>
@@ -1287,7 +1295,7 @@
           <w:sz w:val="18"/>
           <w:szCs w:val="18"/>
         </w:rPr>
-        <w:t>5</w:t>
+        <w:t>G7</w:t>
       </w:r>
       <w:r>
         <w:rPr>
@@ -1295,8 +1303,138 @@
           <w:sz w:val="18"/>
           <w:szCs w:val="18"/>
         </w:rPr>
-        <w:t>-</w:t>
-      </w:r>
+        <w:t xml:space="preserve"> were used as their chloride salts.</w:t>
+      </w:r>
+    </w:p>
+    <w:p>
+      <w:pPr>
+        <w:adjustRightInd w:val="0"/>
+        <w:spacing w:line="360" w:lineRule="auto"/>
+        <w:contextualSpacing/>
+        <w:rPr>
+          <w:rFonts w:ascii="Arial" w:hAnsi="Arial" w:cs="Arial"/>
+          <w:sz w:val="22"/>
+          <w:szCs w:val="22"/>
+        </w:rPr>
+      </w:pPr>
+    </w:p>
+    <w:p>
+      <w:pPr>
+        <w:adjustRightInd w:val="0"/>
+        <w:spacing w:line="360" w:lineRule="auto"/>
+        <w:contextualSpacing/>
+        <w:rPr>
+          <w:rFonts w:ascii="Arial" w:hAnsi="Arial" w:cs="Arial"/>
+          <w:b/>
+          <w:bCs/>
+          <w:sz w:val="22"/>
+          <w:szCs w:val="22"/>
+        </w:rPr>
+      </w:pPr>
+    </w:p>
+    <w:p>
+      <w:pPr>
+        <w:adjustRightInd w:val="0"/>
+        <w:spacing w:line="360" w:lineRule="auto"/>
+        <w:contextualSpacing/>
+        <w:rPr>
+          <w:rFonts w:ascii="Arial" w:hAnsi="Arial" w:cs="Arial"/>
+          <w:b/>
+          <w:bCs/>
+          <w:sz w:val="22"/>
+          <w:szCs w:val="22"/>
+        </w:rPr>
+      </w:pPr>
+    </w:p>
+    <w:p>
+      <w:pPr>
+        <w:adjustRightInd w:val="0"/>
+        <w:spacing w:line="360" w:lineRule="auto"/>
+        <w:contextualSpacing/>
+        <w:rPr>
+          <w:rFonts w:ascii="Arial" w:hAnsi="Arial" w:cs="Arial"/>
+          <w:b/>
+          <w:bCs/>
+          <w:sz w:val="22"/>
+          <w:szCs w:val="22"/>
+        </w:rPr>
+      </w:pPr>
+    </w:p>
+    <w:p>
+      <w:pPr>
+        <w:adjustRightInd w:val="0"/>
+        <w:spacing w:line="360" w:lineRule="auto"/>
+        <w:contextualSpacing/>
+        <w:rPr>
+          <w:rFonts w:ascii="Arial" w:hAnsi="Arial" w:cs="Arial"/>
+          <w:b/>
+          <w:bCs/>
+          <w:sz w:val="22"/>
+          <w:szCs w:val="22"/>
+        </w:rPr>
+      </w:pPr>
+    </w:p>
+    <w:p>
+      <w:pPr>
+        <w:adjustRightInd w:val="0"/>
+        <w:spacing w:line="360" w:lineRule="auto"/>
+        <w:contextualSpacing/>
+        <w:rPr>
+          <w:rFonts w:ascii="Arial" w:hAnsi="Arial" w:cs="Arial"/>
+          <w:b/>
+          <w:bCs/>
+          <w:sz w:val="22"/>
+          <w:szCs w:val="22"/>
+        </w:rPr>
+      </w:pPr>
+    </w:p>
+    <w:p>
+      <w:pPr>
+        <w:adjustRightInd w:val="0"/>
+        <w:spacing w:line="360" w:lineRule="auto"/>
+        <w:contextualSpacing/>
+        <w:rPr>
+          <w:rFonts w:ascii="Arial" w:hAnsi="Arial" w:cs="Arial"/>
+          <w:b/>
+          <w:bCs/>
+          <w:sz w:val="22"/>
+          <w:szCs w:val="22"/>
+        </w:rPr>
+      </w:pPr>
+      <w:r>
+        <w:rPr>
+          <w:rFonts w:ascii="Arial" w:hAnsi="Arial" w:cs="Arial"/>
+          <w:b/>
+          <w:bCs/>
+          <w:sz w:val="22"/>
+          <w:szCs w:val="22"/>
+        </w:rPr>
+        <w:t>The data</w:t>
+      </w:r>
+    </w:p>
+    <w:p>
+      <w:pPr>
+        <w:adjustRightInd w:val="0"/>
+        <w:spacing w:line="360" w:lineRule="auto"/>
+        <w:contextualSpacing/>
+        <w:rPr>
+          <w:rFonts w:ascii="Arial" w:hAnsi="Arial" w:cs="Arial"/>
+          <w:sz w:val="22"/>
+          <w:szCs w:val="22"/>
+        </w:rPr>
+      </w:pPr>
+    </w:p>
+    <w:p>
+      <w:pPr>
+        <w:contextualSpacing/>
+        <w:mirrorIndents/>
+        <w:jc w:val="center"/>
+        <w:rPr>
+          <w:rFonts w:ascii="Arial" w:hAnsi="Arial" w:cs="Arial"/>
+          <w:sz w:val="18"/>
+          <w:szCs w:val="18"/>
+        </w:rPr>
+      </w:pPr>
       <w:r>
         <w:rPr>
           <w:rFonts w:ascii="Arial" w:hAnsi="Arial" w:cs="Arial"/>
@@ -1305,17 +1443,16 @@
           <w:sz w:val="18"/>
           <w:szCs w:val="18"/>
         </w:rPr>
-        <w:t>G</w:t>
-      </w:r>
-      <w:r>
-        <w:rPr>
-          <w:rFonts w:ascii="Arial" w:hAnsi="Arial" w:cs="Arial"/>
-          <w:b/>
-          <w:bCs/>
+        <w:lastRenderedPageBreak/>
+        <w:t>Table 1</w:t>
+      </w:r>
+      <w:r>
+        <w:rPr>
+          <w:rFonts w:ascii="Arial" w:hAnsi="Arial" w:cs="Arial"/>
           <w:sz w:val="18"/>
           <w:szCs w:val="18"/>
         </w:rPr>
-        <w:t>8</w:t>
+        <w:t xml:space="preserve">: Thermodynamic data </w:t>
       </w:r>
       <w:r>
         <w:rPr>
@@ -1323,8 +1460,53 @@
           <w:sz w:val="18"/>
           <w:szCs w:val="18"/>
         </w:rPr>
-        <w:t xml:space="preserve"> were used as their chloride salts.</w:t>
-      </w:r>
+        <w:t xml:space="preserve">from ITC </w:t>
+      </w:r>
+      <w:r>
+        <w:rPr>
+          <w:rFonts w:ascii="Arial" w:hAnsi="Arial" w:cs="Arial"/>
+          <w:sz w:val="18"/>
+          <w:szCs w:val="18"/>
+        </w:rPr>
+        <w:t xml:space="preserve">for the binding of guests G0-G7 with hosts OA and </w:t>
+      </w:r>
+      <w:r>
+        <w:rPr>
+          <w:rFonts w:ascii="Arial" w:hAnsi="Arial" w:cs="Arial"/>
+          <w:i/>
+          <w:iCs/>
+          <w:sz w:val="18"/>
+          <w:szCs w:val="18"/>
+        </w:rPr>
+        <w:t>Exo</w:t>
+      </w:r>
+      <w:r>
+        <w:rPr>
+          <w:rFonts w:ascii="Arial" w:hAnsi="Arial" w:cs="Arial"/>
+          <w:sz w:val="18"/>
+          <w:szCs w:val="18"/>
+        </w:rPr>
+        <w:t>-</w:t>
+      </w:r>
+      <w:proofErr w:type="spellStart"/>
+      <w:r>
+        <w:rPr>
+          <w:rFonts w:ascii="Arial" w:hAnsi="Arial" w:cs="Arial"/>
+          <w:sz w:val="18"/>
+          <w:szCs w:val="18"/>
+        </w:rPr>
+        <w:t>OA.</w:t>
+      </w:r>
+      <w:r>
+        <w:rPr>
+          <w:rFonts w:ascii="Arial" w:hAnsi="Arial" w:cs="Arial"/>
+          <w:sz w:val="18"/>
+          <w:szCs w:val="18"/>
+          <w:vertAlign w:val="superscript"/>
+        </w:rPr>
+        <w:t>a</w:t>
+      </w:r>
+      <w:proofErr w:type="spellEnd"/>
     </w:p>
     <w:p>
       <w:pPr>
@@ -1337,115 +1519,6 @@
           <w:szCs w:val="22"/>
         </w:rPr>
       </w:pPr>
-    </w:p>
-    <w:p>
-      <w:pPr>
-        <w:adjustRightInd w:val="0"/>
-        <w:spacing w:line="360" w:lineRule="auto"/>
-        <w:contextualSpacing/>
-        <w:rPr>
-          <w:rFonts w:ascii="Arial" w:hAnsi="Arial" w:cs="Arial"/>
-          <w:b/>
-          <w:bCs/>
-          <w:sz w:val="22"/>
-          <w:szCs w:val="22"/>
-        </w:rPr>
-      </w:pPr>
-    </w:p>
-    <w:p>
-      <w:pPr>
-        <w:adjustRightInd w:val="0"/>
-        <w:spacing w:line="360" w:lineRule="auto"/>
-        <w:contextualSpacing/>
-        <w:rPr>
-          <w:rFonts w:ascii="Arial" w:hAnsi="Arial" w:cs="Arial"/>
-          <w:b/>
-          <w:bCs/>
-          <w:sz w:val="22"/>
-          <w:szCs w:val="22"/>
-        </w:rPr>
-      </w:pPr>
-    </w:p>
-    <w:p>
-      <w:pPr>
-        <w:adjustRightInd w:val="0"/>
-        <w:spacing w:line="360" w:lineRule="auto"/>
-        <w:contextualSpacing/>
-        <w:rPr>
-          <w:rFonts w:ascii="Arial" w:hAnsi="Arial" w:cs="Arial"/>
-          <w:b/>
-          <w:bCs/>
-          <w:sz w:val="22"/>
-          <w:szCs w:val="22"/>
-        </w:rPr>
-      </w:pPr>
-    </w:p>
-    <w:p>
-      <w:pPr>
-        <w:adjustRightInd w:val="0"/>
-        <w:spacing w:line="360" w:lineRule="auto"/>
-        <w:contextualSpacing/>
-        <w:rPr>
-          <w:rFonts w:ascii="Arial" w:hAnsi="Arial" w:cs="Arial"/>
-          <w:b/>
-          <w:bCs/>
-          <w:sz w:val="22"/>
-          <w:szCs w:val="22"/>
-        </w:rPr>
-      </w:pPr>
-    </w:p>
-    <w:p>
-      <w:pPr>
-        <w:adjustRightInd w:val="0"/>
-        <w:spacing w:line="360" w:lineRule="auto"/>
-        <w:contextualSpacing/>
-        <w:rPr>
-          <w:rFonts w:ascii="Arial" w:hAnsi="Arial" w:cs="Arial"/>
-          <w:b/>
-          <w:bCs/>
-          <w:sz w:val="22"/>
-          <w:szCs w:val="22"/>
-        </w:rPr>
-      </w:pPr>
-    </w:p>
-    <w:p>
-      <w:pPr>
-        <w:adjustRightInd w:val="0"/>
-        <w:spacing w:line="360" w:lineRule="auto"/>
-        <w:contextualSpacing/>
-        <w:rPr>
-          <w:rFonts w:ascii="Arial" w:hAnsi="Arial" w:cs="Arial"/>
-          <w:b/>
-          <w:bCs/>
-          <w:sz w:val="22"/>
-          <w:szCs w:val="22"/>
-        </w:rPr>
-      </w:pPr>
-    </w:p>
-    <w:p>
-      <w:pPr>
-        <w:adjustRightInd w:val="0"/>
-        <w:spacing w:line="360" w:lineRule="auto"/>
-        <w:contextualSpacing/>
-        <w:rPr>
-          <w:rFonts w:ascii="Arial" w:hAnsi="Arial" w:cs="Arial"/>
-          <w:b/>
-          <w:bCs/>
-          <w:sz w:val="22"/>
-          <w:szCs w:val="22"/>
-        </w:rPr>
-      </w:pPr>
-      <w:r>
-        <w:rPr>
-          <w:rFonts w:ascii="Arial" w:hAnsi="Arial" w:cs="Arial"/>
-          <w:b/>
-          <w:bCs/>
-          <w:sz w:val="22"/>
-          <w:szCs w:val="22"/>
-        </w:rPr>
-        <w:lastRenderedPageBreak/>
-        <w:t>The data</w:t>
-      </w:r>
     </w:p>
     <w:tbl>
       <w:tblPr>
@@ -1532,29 +1605,16 @@
                 <w:lang w:val="nb-NO"/>
               </w:rPr>
             </w:pPr>
-            <w:proofErr w:type="spellStart"/>
-            <w:r>
-              <w:rPr>
-                <w:rFonts w:ascii="Arial" w:hAnsi="Arial" w:cs="Arial"/>
-                <w:b/>
-                <w:bCs/>
-                <w:sz w:val="18"/>
-                <w:szCs w:val="18"/>
-                <w:lang w:val="nb-NO"/>
-              </w:rPr>
-              <w:t>Octa</w:t>
-            </w:r>
-            <w:proofErr w:type="spellEnd"/>
-            <w:r>
-              <w:rPr>
-                <w:rFonts w:ascii="Arial" w:hAnsi="Arial" w:cs="Arial"/>
-                <w:b/>
-                <w:bCs/>
-                <w:sz w:val="18"/>
-                <w:szCs w:val="18"/>
-                <w:lang w:val="nb-NO"/>
-              </w:rPr>
-              <w:t xml:space="preserve"> acid 1</w:t>
+            <w:r>
+              <w:rPr>
+                <w:rFonts w:ascii="Arial" w:hAnsi="Arial" w:cs="Arial"/>
+                <w:b/>
+                <w:bCs/>
+                <w:sz w:val="18"/>
+                <w:szCs w:val="18"/>
+                <w:lang w:val="nb-NO"/>
+              </w:rPr>
+              <w:t>Octa acid 1</w:t>
             </w:r>
           </w:p>
         </w:tc>
@@ -1582,29 +1642,16 @@
                 <w:lang w:val="nb-NO"/>
               </w:rPr>
             </w:pPr>
-            <w:proofErr w:type="spellStart"/>
-            <w:r>
-              <w:rPr>
-                <w:rFonts w:ascii="Arial" w:hAnsi="Arial" w:cs="Arial"/>
-                <w:b/>
-                <w:bCs/>
-                <w:sz w:val="18"/>
-                <w:szCs w:val="18"/>
-                <w:lang w:val="nb-NO"/>
-              </w:rPr>
-              <w:t>Exo-Octa</w:t>
-            </w:r>
-            <w:proofErr w:type="spellEnd"/>
-            <w:r>
-              <w:rPr>
-                <w:rFonts w:ascii="Arial" w:hAnsi="Arial" w:cs="Arial"/>
-                <w:b/>
-                <w:bCs/>
-                <w:sz w:val="18"/>
-                <w:szCs w:val="18"/>
-                <w:lang w:val="nb-NO"/>
-              </w:rPr>
-              <w:t xml:space="preserve"> acid 2</w:t>
+            <w:r>
+              <w:rPr>
+                <w:rFonts w:ascii="Arial" w:hAnsi="Arial" w:cs="Arial"/>
+                <w:b/>
+                <w:bCs/>
+                <w:sz w:val="18"/>
+                <w:szCs w:val="18"/>
+                <w:lang w:val="nb-NO"/>
+              </w:rPr>
+              <w:t>Exo-Octa acid 2</w:t>
             </w:r>
           </w:p>
         </w:tc>
@@ -2853,14 +2900,60 @@
                 <w:szCs w:val="18"/>
               </w:rPr>
             </w:pPr>
-            <w:r>
-              <w:rPr>
-                <w:rFonts w:ascii="Arial" w:hAnsi="Arial" w:cs="Arial"/>
-                <w:sz w:val="18"/>
-                <w:szCs w:val="18"/>
-                <w:lang w:val="nb-NO"/>
-              </w:rPr>
-              <w:t>–9.2 ± 3.1</w:t>
+            <w:bookmarkStart w:id="0" w:name="_GoBack"/>
+            <w:r>
+              <w:rPr>
+                <w:rFonts w:ascii="Arial" w:hAnsi="Arial" w:cs="Arial"/>
+                <w:sz w:val="18"/>
+                <w:szCs w:val="18"/>
+                <w:lang w:val="nb-NO"/>
+              </w:rPr>
+              <w:t>–</w:t>
+            </w:r>
+            <w:r>
+              <w:rPr>
+                <w:rFonts w:ascii="Arial" w:hAnsi="Arial" w:cs="Arial"/>
+                <w:sz w:val="18"/>
+                <w:szCs w:val="18"/>
+                <w:lang w:val="nb-NO"/>
+              </w:rPr>
+              <w:t>5.5</w:t>
+            </w:r>
+            <w:r>
+              <w:rPr>
+                <w:rFonts w:ascii="Arial" w:hAnsi="Arial" w:cs="Arial"/>
+                <w:sz w:val="18"/>
+                <w:szCs w:val="18"/>
+                <w:lang w:val="nb-NO"/>
+              </w:rPr>
+              <w:t xml:space="preserve"> ± </w:t>
+            </w:r>
+            <w:r>
+              <w:rPr>
+                <w:rFonts w:ascii="Arial" w:hAnsi="Arial" w:cs="Arial"/>
+                <w:sz w:val="18"/>
+                <w:szCs w:val="18"/>
+                <w:lang w:val="nb-NO"/>
+              </w:rPr>
+              <w:t>1</w:t>
+            </w:r>
+            <w:r>
+              <w:rPr>
+                <w:rFonts w:ascii="Arial" w:hAnsi="Arial" w:cs="Arial"/>
+                <w:sz w:val="18"/>
+                <w:szCs w:val="18"/>
+                <w:lang w:val="nb-NO"/>
+              </w:rPr>
+              <w:t>.</w:t>
+            </w:r>
+            <w:r>
+              <w:rPr>
+                <w:rFonts w:ascii="Arial" w:hAnsi="Arial" w:cs="Arial"/>
+                <w:sz w:val="18"/>
+                <w:szCs w:val="18"/>
+                <w:lang w:val="nb-NO"/>
+              </w:rPr>
+              <w:t>2</w:t>
             </w:r>
             <w:r>
               <w:rPr>
@@ -2872,6 +2965,7 @@
               </w:rPr>
               <w:t>d</w:t>
             </w:r>
+            <w:bookmarkEnd w:id="0"/>
           </w:p>
         </w:tc>
         <w:tc>
@@ -4632,14 +4726,6 @@
           <w:szCs w:val="22"/>
         </w:rPr>
       </w:pPr>
-      <w:r>
-        <w:rPr>
-          <w:rFonts w:ascii="Arial" w:hAnsi="Arial" w:cs="Arial"/>
-          <w:sz w:val="22"/>
-          <w:szCs w:val="22"/>
-        </w:rPr>
-        <w:tab/>
-      </w:r>
     </w:p>
     <w:p>
       <w:pPr>
@@ -4651,8 +4737,6 @@
           <w:lang w:eastAsia="en-US"/>
         </w:rPr>
       </w:pPr>
-      <w:bookmarkStart w:id="0" w:name="_GoBack"/>
-      <w:bookmarkEnd w:id="0"/>
       <w:r>
         <w:rPr>
           <w:rFonts w:ascii="Arial" w:eastAsia="Times New Roman" w:hAnsi="Arial" w:cs="Arial"/>
@@ -4716,11 +4800,8 @@
         <w:adjustRightInd w:val="0"/>
         <w:spacing w:line="360" w:lineRule="auto"/>
         <w:contextualSpacing/>
-        <w:jc w:val="both"/>
-        <w:rPr>
-          <w:rFonts w:ascii="Arial" w:hAnsi="Arial" w:cs="Arial"/>
-          <w:b/>
-          <w:bCs/>
+        <w:rPr>
+          <w:rFonts w:ascii="Arial" w:hAnsi="Arial" w:cs="Arial"/>
           <w:sz w:val="22"/>
           <w:szCs w:val="22"/>
         </w:rPr>
@@ -4731,15 +4812,20 @@
         <w:adjustRightInd w:val="0"/>
         <w:spacing w:line="360" w:lineRule="auto"/>
         <w:contextualSpacing/>
-        <w:jc w:val="both"/>
-        <w:rPr>
-          <w:rFonts w:ascii="Arial" w:hAnsi="Arial" w:cs="Arial"/>
-          <w:b/>
-          <w:bCs/>
-          <w:sz w:val="22"/>
-          <w:szCs w:val="22"/>
-        </w:rPr>
-      </w:pPr>
+        <w:rPr>
+          <w:rFonts w:ascii="Arial" w:hAnsi="Arial" w:cs="Arial"/>
+          <w:sz w:val="22"/>
+          <w:szCs w:val="22"/>
+        </w:rPr>
+      </w:pPr>
+      <w:r>
+        <w:rPr>
+          <w:rFonts w:ascii="Arial" w:hAnsi="Arial" w:cs="Arial"/>
+          <w:sz w:val="22"/>
+          <w:szCs w:val="22"/>
+        </w:rPr>
+        <w:tab/>
+      </w:r>
     </w:p>
     <w:p>
       <w:pPr>
@@ -6310,7 +6396,7 @@
 </file>
 
 <file path=customXml/itemProps1.xml><?xml version="1.0" encoding="utf-8"?>
-<ds:datastoreItem xmlns:ds="http://schemas.openxmlformats.org/officeDocument/2006/customXml" ds:itemID="{F0CBA13D-431F-4F45-BFB3-A4388AD9604B}">
+<ds:datastoreItem xmlns:ds="http://schemas.openxmlformats.org/officeDocument/2006/customXml" ds:itemID="{3C8252F6-F4A2-664C-B53E-31E4A7601A54}">
   <ds:schemaRefs>
     <ds:schemaRef ds:uri="http://schemas.openxmlformats.org/officeDocument/2006/bibliography"/>
   </ds:schemaRefs>

</xml_diff>